<commit_message>
Finalizado el trazo fino del caso de uso "Registrar paciente".
</commit_message>
<xml_diff>
--- a/repository/S.A.P.O/Producto/Iteraciones/Iteracion_01/02_Documento_Requerimiento/Trazos finos.docx
+++ b/repository/S.A.P.O/Producto/Iteraciones/Iteracion_01/02_Documento_Requerimiento/Trazos finos.docx
@@ -22,15 +22,15 @@
         <w:tblLook w:val="00AF"/>
       </w:tblPr>
       <w:tblGrid>
-        <w:gridCol w:w="1066"/>
+        <w:gridCol w:w="1037"/>
         <w:gridCol w:w="1312"/>
-        <w:gridCol w:w="205"/>
-        <w:gridCol w:w="2288"/>
-        <w:gridCol w:w="737"/>
-        <w:gridCol w:w="848"/>
-        <w:gridCol w:w="1328"/>
-        <w:gridCol w:w="938"/>
-        <w:gridCol w:w="2328"/>
+        <w:gridCol w:w="273"/>
+        <w:gridCol w:w="2256"/>
+        <w:gridCol w:w="748"/>
+        <w:gridCol w:w="858"/>
+        <w:gridCol w:w="1323"/>
+        <w:gridCol w:w="868"/>
+        <w:gridCol w:w="2375"/>
       </w:tblGrid>
       <w:tr>
         <w:trPr>
@@ -80,7 +80,7 @@
         </w:trPr>
         <w:tc>
           <w:tcPr>
-            <w:tcW w:w="3464" w:type="pct"/>
+            <w:tcW w:w="3495" w:type="pct"/>
             <w:gridSpan w:val="7"/>
             <w:tcBorders>
               <w:top w:val="outset" w:sz="6" w:space="0" w:color="auto"/>
@@ -116,7 +116,7 @@
         </w:tc>
         <w:tc>
           <w:tcPr>
-            <w:tcW w:w="1481" w:type="pct"/>
+            <w:tcW w:w="1451" w:type="pct"/>
             <w:gridSpan w:val="2"/>
             <w:tcBorders>
               <w:top w:val="outset" w:sz="6" w:space="0" w:color="auto"/>
@@ -320,7 +320,7 @@
         </w:trPr>
         <w:tc>
           <w:tcPr>
-            <w:tcW w:w="2462" w:type="pct"/>
+            <w:tcW w:w="2510" w:type="pct"/>
             <w:gridSpan w:val="5"/>
             <w:tcBorders>
               <w:top w:val="outset" w:sz="6" w:space="0" w:color="auto"/>
@@ -433,7 +433,7 @@
         </w:tc>
         <w:tc>
           <w:tcPr>
-            <w:tcW w:w="2484" w:type="pct"/>
+            <w:tcW w:w="2435" w:type="pct"/>
             <w:gridSpan w:val="4"/>
             <w:tcBorders>
               <w:top w:val="outset" w:sz="6" w:space="0" w:color="auto"/>
@@ -805,7 +805,7 @@
         </w:trPr>
         <w:tc>
           <w:tcPr>
-            <w:tcW w:w="2124" w:type="pct"/>
+            <w:tcW w:w="2177" w:type="pct"/>
             <w:gridSpan w:val="4"/>
             <w:tcBorders>
               <w:top w:val="outset" w:sz="6" w:space="0" w:color="auto"/>
@@ -840,7 +840,7 @@
         </w:tc>
         <w:tc>
           <w:tcPr>
-            <w:tcW w:w="2822" w:type="pct"/>
+            <w:tcW w:w="2769" w:type="pct"/>
             <w:gridSpan w:val="5"/>
             <w:tcBorders>
               <w:top w:val="outset" w:sz="6" w:space="0" w:color="auto"/>
@@ -1015,7 +1015,6 @@
             <w:pPr>
               <w:rPr>
                 <w:rFonts w:ascii="Arial" w:hAnsi="Arial" w:cs="Arial"/>
-                <w:lang w:val="es-ES" w:eastAsia="es-ES"/>
               </w:rPr>
             </w:pPr>
             <w:r>
@@ -1035,12 +1034,17 @@
           </w:p>
           <w:p>
             <w:pPr>
-              <w:jc w:val="center"/>
-              <w:rPr>
-                <w:rFonts w:ascii="Arial" w:hAnsi="Arial" w:cs="Arial"/>
-                <w:lang w:val="es-ES" w:eastAsia="es-ES"/>
-              </w:rPr>
-            </w:pPr>
+              <w:rPr>
+                <w:rFonts w:ascii="Arial" w:hAnsi="Arial" w:cs="Arial"/>
+                <w:lang w:eastAsia="es-ES"/>
+              </w:rPr>
+            </w:pPr>
+            <w:r>
+              <w:rPr>
+                <w:rFonts w:ascii="Arial" w:hAnsi="Arial" w:cs="Arial"/>
+              </w:rPr>
+              <w:t>Registrar un nuevo paciente en el sistema para que pueda ser atendido por los alumnos de la facultad.</w:t>
+            </w:r>
           </w:p>
         </w:tc>
       </w:tr>
@@ -1110,7 +1114,7 @@
         </w:trPr>
         <w:tc>
           <w:tcPr>
-            <w:tcW w:w="1064" w:type="pct"/>
+            <w:tcW w:w="1142" w:type="pct"/>
             <w:gridSpan w:val="3"/>
             <w:vMerge w:val="restart"/>
             <w:tcBorders>
@@ -1153,7 +1157,7 @@
         </w:tc>
         <w:tc>
           <w:tcPr>
-            <w:tcW w:w="3881" w:type="pct"/>
+            <w:tcW w:w="3804" w:type="pct"/>
             <w:gridSpan w:val="6"/>
             <w:tcBorders>
               <w:top w:val="outset" w:sz="6" w:space="0" w:color="auto"/>
@@ -1169,7 +1173,6 @@
                 <w:rFonts w:ascii="Arial" w:hAnsi="Arial" w:cs="Arial"/>
                 <w:b/>
                 <w:bCs/>
-                <w:lang w:val="es-ES" w:eastAsia="es-ES"/>
               </w:rPr>
             </w:pPr>
             <w:r>
@@ -1187,6 +1190,25 @@
                 <w:bCs/>
               </w:rPr>
               <w:t xml:space="preserve"> </w:t>
+            </w:r>
+          </w:p>
+          <w:p>
+            <w:pPr>
+              <w:rPr>
+                <w:rFonts w:ascii="Arial" w:hAnsi="Arial" w:cs="Arial"/>
+                <w:b/>
+                <w:bCs/>
+                <w:lang w:val="es-ES" w:eastAsia="es-ES"/>
+              </w:rPr>
+            </w:pPr>
+            <w:r>
+              <w:rPr>
+                <w:rFonts w:ascii="Arial" w:hAnsi="Arial" w:cs="Arial"/>
+                <w:b/>
+                <w:bCs/>
+              </w:rPr>
+              <w:tab/>
+              <w:t>El paciente se registró correctamente en el sistema.</w:t>
             </w:r>
           </w:p>
         </w:tc>
@@ -1200,7 +1222,7 @@
         </w:trPr>
         <w:tc>
           <w:tcPr>
-            <w:tcW w:w="1064" w:type="pct"/>
+            <w:tcW w:w="1142" w:type="pct"/>
             <w:gridSpan w:val="3"/>
             <w:vMerge/>
             <w:tcBorders>
@@ -1223,7 +1245,7 @@
         </w:tc>
         <w:tc>
           <w:tcPr>
-            <w:tcW w:w="3881" w:type="pct"/>
+            <w:tcW w:w="3804" w:type="pct"/>
             <w:gridSpan w:val="6"/>
             <w:tcBorders>
               <w:top w:val="outset" w:sz="6" w:space="0" w:color="auto"/>
@@ -1239,7 +1261,6 @@
                 <w:rFonts w:ascii="Arial" w:hAnsi="Arial" w:cs="Arial"/>
                 <w:b/>
                 <w:bCs/>
-                <w:lang w:val="es-ES" w:eastAsia="es-ES"/>
               </w:rPr>
             </w:pPr>
             <w:r>
@@ -1249,6 +1270,69 @@
                 <w:bCs/>
               </w:rPr>
               <w:t>Fracaso:</w:t>
+            </w:r>
+            <w:r>
+              <w:rPr>
+                <w:rFonts w:ascii="Arial" w:hAnsi="Arial" w:cs="Arial"/>
+                <w:b/>
+                <w:bCs/>
+              </w:rPr>
+              <w:t xml:space="preserve"> </w:t>
+            </w:r>
+          </w:p>
+          <w:p>
+            <w:pPr>
+              <w:rPr>
+                <w:rFonts w:ascii="Arial" w:hAnsi="Arial" w:cs="Arial"/>
+                <w:b/>
+                <w:bCs/>
+              </w:rPr>
+            </w:pPr>
+            <w:r>
+              <w:rPr>
+                <w:rFonts w:ascii="Arial" w:hAnsi="Arial" w:cs="Arial"/>
+                <w:b/>
+                <w:bCs/>
+              </w:rPr>
+              <w:tab/>
+              <w:t>El paciente ya existe en el sistema.</w:t>
+            </w:r>
+          </w:p>
+          <w:p>
+            <w:pPr>
+              <w:rPr>
+                <w:rFonts w:ascii="Arial" w:hAnsi="Arial" w:cs="Arial"/>
+                <w:b/>
+                <w:bCs/>
+              </w:rPr>
+            </w:pPr>
+            <w:r>
+              <w:rPr>
+                <w:rFonts w:ascii="Arial" w:hAnsi="Arial" w:cs="Arial"/>
+                <w:b/>
+                <w:bCs/>
+              </w:rPr>
+              <w:tab/>
+              <w:t>El RRP no ingresa los campos obligatorios.</w:t>
+            </w:r>
+          </w:p>
+          <w:p>
+            <w:pPr>
+              <w:rPr>
+                <w:rFonts w:ascii="Arial" w:hAnsi="Arial" w:cs="Arial"/>
+                <w:b/>
+                <w:bCs/>
+                <w:lang w:val="es-ES" w:eastAsia="es-ES"/>
+              </w:rPr>
+            </w:pPr>
+            <w:r>
+              <w:rPr>
+                <w:rFonts w:ascii="Arial" w:hAnsi="Arial" w:cs="Arial"/>
+                <w:b/>
+                <w:bCs/>
+              </w:rPr>
+              <w:tab/>
+              <w:t>El caso de uso al que se incluye “Generar historia clínica” se ejecutó incorrectamente.</w:t>
             </w:r>
           </w:p>
         </w:tc>
@@ -1260,7 +1344,7 @@
         </w:trPr>
         <w:tc>
           <w:tcPr>
-            <w:tcW w:w="2851" w:type="pct"/>
+            <w:tcW w:w="2894" w:type="pct"/>
             <w:gridSpan w:val="6"/>
             <w:tcBorders>
               <w:top w:val="outset" w:sz="6" w:space="0" w:color="auto"/>
@@ -1293,7 +1377,7 @@
         </w:tc>
         <w:tc>
           <w:tcPr>
-            <w:tcW w:w="2095" w:type="pct"/>
+            <w:tcW w:w="2052" w:type="pct"/>
             <w:gridSpan w:val="3"/>
             <w:tcBorders>
               <w:top w:val="outset" w:sz="6" w:space="0" w:color="auto"/>
@@ -1332,7 +1416,7 @@
         </w:trPr>
         <w:tc>
           <w:tcPr>
-            <w:tcW w:w="2851" w:type="pct"/>
+            <w:tcW w:w="2894" w:type="pct"/>
             <w:gridSpan w:val="6"/>
             <w:tcBorders>
               <w:top w:val="outset" w:sz="6" w:space="0" w:color="auto"/>
@@ -1359,19 +1443,13 @@
               <w:rPr>
                 <w:rFonts w:ascii="Arial" w:hAnsi="Arial" w:cs="Arial"/>
               </w:rPr>
-              <w:t xml:space="preserve">  </w:t>
-            </w:r>
-            <w:r>
-              <w:rPr>
-                <w:rFonts w:ascii="Arial" w:hAnsi="Arial" w:cs="Arial"/>
-              </w:rPr>
               <w:t>El caso de uso comienza cuando el Responsable de recepción de pacientes (RRP) ingresa a la opción para registrar un nuevo paciente.</w:t>
             </w:r>
           </w:p>
         </w:tc>
         <w:tc>
           <w:tcPr>
-            <w:tcW w:w="2095" w:type="pct"/>
+            <w:tcW w:w="2052" w:type="pct"/>
             <w:gridSpan w:val="3"/>
             <w:tcBorders>
               <w:top w:val="outset" w:sz="6" w:space="0" w:color="auto"/>
@@ -1407,7 +1485,7 @@
         </w:trPr>
         <w:tc>
           <w:tcPr>
-            <w:tcW w:w="2851" w:type="pct"/>
+            <w:tcW w:w="2894" w:type="pct"/>
             <w:gridSpan w:val="6"/>
             <w:tcBorders>
               <w:top w:val="outset" w:sz="6" w:space="0" w:color="auto"/>
@@ -1433,13 +1511,13 @@
               <w:rPr>
                 <w:rFonts w:ascii="Arial" w:hAnsi="Arial" w:cs="Arial"/>
               </w:rPr>
-              <w:t>Sistema: solicita se ingrese apellido y nombres o nº de documento del paciente para consultar su existencia en el sistema.</w:t>
-            </w:r>
-          </w:p>
-        </w:tc>
-        <w:tc>
-          <w:tcPr>
-            <w:tcW w:w="2095" w:type="pct"/>
+              <w:t>Sistema: ofrece la oportunidad de verificar la existencia del paciente y el RRP no desea verificarla.</w:t>
+            </w:r>
+          </w:p>
+        </w:tc>
+        <w:tc>
+          <w:tcPr>
+            <w:tcW w:w="2052" w:type="pct"/>
             <w:gridSpan w:val="3"/>
             <w:tcBorders>
               <w:top w:val="outset" w:sz="6" w:space="0" w:color="auto"/>
@@ -1450,12 +1528,179 @@
           </w:tcPr>
           <w:p>
             <w:pPr>
-              <w:pStyle w:val="Textoindependiente"/>
-              <w:rPr>
-                <w:rFonts w:ascii="Arial" w:hAnsi="Arial" w:cs="Arial"/>
-                <w:szCs w:val="22"/>
-              </w:rPr>
-            </w:pPr>
+              <w:jc w:val="both"/>
+              <w:rPr>
+                <w:rFonts w:ascii="Arial" w:hAnsi="Arial" w:cs="Arial"/>
+                <w:lang w:eastAsia="es-ES"/>
+              </w:rPr>
+            </w:pPr>
+            <w:proofErr w:type="gramStart"/>
+            <w:r>
+              <w:rPr>
+                <w:rFonts w:ascii="Arial" w:hAnsi="Arial" w:cs="Arial"/>
+                <w:lang w:eastAsia="es-ES"/>
+              </w:rPr>
+              <w:t>2.A</w:t>
+            </w:r>
+            <w:proofErr w:type="gramEnd"/>
+            <w:r>
+              <w:rPr>
+                <w:rFonts w:ascii="Arial" w:hAnsi="Arial" w:cs="Arial"/>
+                <w:lang w:eastAsia="es-ES"/>
+              </w:rPr>
+              <w:t xml:space="preserve"> Sistema: ofrece la oportunidad de verificar la existencia del paciente y el RRP desea verificarla.</w:t>
+            </w:r>
+          </w:p>
+          <w:p>
+            <w:pPr>
+              <w:jc w:val="both"/>
+              <w:rPr>
+                <w:rFonts w:ascii="Arial" w:hAnsi="Arial" w:cs="Arial"/>
+                <w:lang w:eastAsia="es-ES"/>
+              </w:rPr>
+            </w:pPr>
+            <w:proofErr w:type="gramStart"/>
+            <w:r>
+              <w:rPr>
+                <w:rFonts w:ascii="Arial" w:hAnsi="Arial" w:cs="Arial"/>
+                <w:lang w:eastAsia="es-ES"/>
+              </w:rPr>
+              <w:t>2.A.1</w:t>
+            </w:r>
+            <w:proofErr w:type="gramEnd"/>
+            <w:r>
+              <w:rPr>
+                <w:rFonts w:ascii="Arial" w:hAnsi="Arial" w:cs="Arial"/>
+                <w:lang w:eastAsia="es-ES"/>
+              </w:rPr>
+              <w:t xml:space="preserve"> Se llama al CU “Buscar paciente” y el mismo confirma que el paciente no existe.</w:t>
+            </w:r>
+          </w:p>
+          <w:p>
+            <w:pPr>
+              <w:jc w:val="both"/>
+              <w:rPr>
+                <w:rFonts w:ascii="Arial" w:hAnsi="Arial" w:cs="Arial"/>
+                <w:lang w:eastAsia="es-ES"/>
+              </w:rPr>
+            </w:pPr>
+            <w:proofErr w:type="gramStart"/>
+            <w:r>
+              <w:rPr>
+                <w:rFonts w:ascii="Arial" w:hAnsi="Arial" w:cs="Arial"/>
+                <w:lang w:eastAsia="es-ES"/>
+              </w:rPr>
+              <w:t>2.A.1.A</w:t>
+            </w:r>
+            <w:proofErr w:type="gramEnd"/>
+            <w:r>
+              <w:rPr>
+                <w:rFonts w:ascii="Arial" w:hAnsi="Arial" w:cs="Arial"/>
+                <w:lang w:eastAsia="es-ES"/>
+              </w:rPr>
+              <w:t xml:space="preserve"> Sistema: informa la situación.</w:t>
+            </w:r>
+          </w:p>
+          <w:p>
+            <w:pPr>
+              <w:jc w:val="both"/>
+              <w:rPr>
+                <w:rFonts w:ascii="Arial" w:hAnsi="Arial" w:cs="Arial"/>
+                <w:lang w:eastAsia="es-ES"/>
+              </w:rPr>
+            </w:pPr>
+            <w:proofErr w:type="gramStart"/>
+            <w:r>
+              <w:rPr>
+                <w:rFonts w:ascii="Arial" w:hAnsi="Arial" w:cs="Arial"/>
+                <w:lang w:eastAsia="es-ES"/>
+              </w:rPr>
+              <w:t>2.A.1.A.1</w:t>
+            </w:r>
+            <w:proofErr w:type="gramEnd"/>
+            <w:r>
+              <w:rPr>
+                <w:rFonts w:ascii="Arial" w:hAnsi="Arial" w:cs="Arial"/>
+                <w:lang w:eastAsia="es-ES"/>
+              </w:rPr>
+              <w:t xml:space="preserve"> Sigue el curso normal.</w:t>
+            </w:r>
+          </w:p>
+          <w:p>
+            <w:pPr>
+              <w:jc w:val="both"/>
+              <w:rPr>
+                <w:rFonts w:ascii="Arial" w:hAnsi="Arial" w:cs="Arial"/>
+                <w:lang w:eastAsia="es-ES"/>
+              </w:rPr>
+            </w:pPr>
+            <w:proofErr w:type="gramStart"/>
+            <w:r>
+              <w:rPr>
+                <w:rFonts w:ascii="Arial" w:hAnsi="Arial" w:cs="Arial"/>
+                <w:lang w:eastAsia="es-ES"/>
+              </w:rPr>
+              <w:lastRenderedPageBreak/>
+              <w:t>2.A.2</w:t>
+            </w:r>
+            <w:proofErr w:type="gramEnd"/>
+            <w:r>
+              <w:rPr>
+                <w:rFonts w:ascii="Arial" w:hAnsi="Arial" w:cs="Arial"/>
+                <w:lang w:eastAsia="es-ES"/>
+              </w:rPr>
+              <w:t xml:space="preserve"> Se llama al CU “Buscar paciente” y el mismo confirma que el paciente ya existe.</w:t>
+            </w:r>
+          </w:p>
+          <w:p>
+            <w:pPr>
+              <w:jc w:val="both"/>
+              <w:rPr>
+                <w:rFonts w:ascii="Arial" w:hAnsi="Arial" w:cs="Arial"/>
+                <w:lang w:eastAsia="es-ES"/>
+              </w:rPr>
+            </w:pPr>
+            <w:proofErr w:type="gramStart"/>
+            <w:r>
+              <w:rPr>
+                <w:rFonts w:ascii="Arial" w:hAnsi="Arial" w:cs="Arial"/>
+                <w:lang w:eastAsia="es-ES"/>
+              </w:rPr>
+              <w:t>2.A.2.A</w:t>
+            </w:r>
+            <w:proofErr w:type="gramEnd"/>
+            <w:r>
+              <w:rPr>
+                <w:rFonts w:ascii="Arial" w:hAnsi="Arial" w:cs="Arial"/>
+                <w:lang w:eastAsia="es-ES"/>
+              </w:rPr>
+              <w:t xml:space="preserve"> Sistema: informa la situación y muestra los datos del paciente.</w:t>
+            </w:r>
+          </w:p>
+          <w:p>
+            <w:pPr>
+              <w:jc w:val="both"/>
+              <w:rPr>
+                <w:rFonts w:ascii="Arial" w:hAnsi="Arial" w:cs="Arial"/>
+                <w:lang w:eastAsia="es-ES"/>
+              </w:rPr>
+            </w:pPr>
+            <w:proofErr w:type="gramStart"/>
+            <w:r>
+              <w:rPr>
+                <w:rFonts w:ascii="Arial" w:hAnsi="Arial" w:cs="Arial"/>
+                <w:lang w:eastAsia="es-ES"/>
+              </w:rPr>
+              <w:t>2.A.2.A.1</w:t>
+            </w:r>
+            <w:proofErr w:type="gramEnd"/>
+            <w:r>
+              <w:rPr>
+                <w:rFonts w:ascii="Arial" w:hAnsi="Arial" w:cs="Arial"/>
+                <w:lang w:eastAsia="es-ES"/>
+              </w:rPr>
+              <w:t xml:space="preserve"> Se cancela el CU.</w:t>
+            </w:r>
           </w:p>
         </w:tc>
       </w:tr>
@@ -1466,7 +1711,7 @@
         </w:trPr>
         <w:tc>
           <w:tcPr>
-            <w:tcW w:w="2851" w:type="pct"/>
+            <w:tcW w:w="2894" w:type="pct"/>
             <w:gridSpan w:val="6"/>
             <w:tcBorders>
               <w:top w:val="outset" w:sz="6" w:space="0" w:color="auto"/>
@@ -1486,19 +1731,65 @@
               <w:jc w:val="both"/>
               <w:rPr>
                 <w:rFonts w:ascii="Arial" w:hAnsi="Arial" w:cs="Arial"/>
-              </w:rPr>
-            </w:pPr>
-            <w:r>
-              <w:rPr>
-                <w:rFonts w:ascii="Arial" w:hAnsi="Arial" w:cs="Arial"/>
-              </w:rPr>
-              <w:t>RRP: ingresa el apellido y nombres o nº de documento del paciente.</w:t>
-            </w:r>
-          </w:p>
-        </w:tc>
-        <w:tc>
-          <w:tcPr>
-            <w:tcW w:w="2095" w:type="pct"/>
+                <w:lang w:val="es-ES" w:eastAsia="es-ES"/>
+              </w:rPr>
+            </w:pPr>
+            <w:r>
+              <w:rPr>
+                <w:rFonts w:ascii="Arial" w:hAnsi="Arial" w:cs="Arial"/>
+              </w:rPr>
+              <w:lastRenderedPageBreak/>
+              <w:t>S</w:t>
+            </w:r>
+            <w:r>
+              <w:rPr>
+                <w:rFonts w:ascii="Arial" w:hAnsi="Arial" w:cs="Arial"/>
+              </w:rPr>
+              <w:t>istema</w:t>
+            </w:r>
+            <w:r>
+              <w:rPr>
+                <w:rFonts w:ascii="Arial" w:hAnsi="Arial" w:cs="Arial"/>
+              </w:rPr>
+              <w:t>:</w:t>
+            </w:r>
+            <w:r>
+              <w:rPr>
+                <w:rFonts w:ascii="Arial" w:hAnsi="Arial" w:cs="Arial"/>
+              </w:rPr>
+              <w:t xml:space="preserve"> solicita </w:t>
+            </w:r>
+            <w:r>
+              <w:rPr>
+                <w:rFonts w:ascii="Arial" w:hAnsi="Arial" w:cs="Arial"/>
+              </w:rPr>
+              <w:t xml:space="preserve">se ingrese </w:t>
+            </w:r>
+            <w:r>
+              <w:rPr>
+                <w:rFonts w:ascii="Arial" w:hAnsi="Arial" w:cs="Arial"/>
+                <w:b/>
+              </w:rPr>
+              <w:t>nombres y apellido del paciente, nº de documento, fecha de nacimiento, estado civil, n</w:t>
+            </w:r>
+            <w:r>
+              <w:rPr>
+                <w:rFonts w:ascii="Arial" w:hAnsi="Arial" w:cs="Arial"/>
+                <w:b/>
+              </w:rPr>
+              <w:t>acionalidad, lugar de nacimiento, provincia, obra social, religión, nivel de estudios, trabajo o profesión, domicilio actual, teléfono, celular, médico de cabecera, teléfono del médico de cabecera, si posee servicios de emergencia, cuál de ellos, si el paciente se encuentra privado de la libertad y donde</w:t>
+            </w:r>
+            <w:r>
+              <w:rPr>
+                <w:rFonts w:ascii="Arial" w:hAnsi="Arial" w:cs="Arial"/>
+              </w:rPr>
+              <w:t>.</w:t>
+            </w:r>
+          </w:p>
+        </w:tc>
+        <w:tc>
+          <w:tcPr>
+            <w:tcW w:w="2052" w:type="pct"/>
             <w:gridSpan w:val="3"/>
             <w:tcBorders>
               <w:top w:val="outset" w:sz="6" w:space="0" w:color="auto"/>
@@ -1513,7 +1804,16 @@
               <w:rPr>
                 <w:rFonts w:ascii="Arial" w:hAnsi="Arial" w:cs="Arial"/>
                 <w:szCs w:val="22"/>
-                <w:lang w:val="es-AR"/>
+              </w:rPr>
+            </w:pPr>
+          </w:p>
+          <w:p>
+            <w:pPr>
+              <w:ind w:firstLine="434"/>
+              <w:jc w:val="both"/>
+              <w:rPr>
+                <w:rFonts w:ascii="Arial" w:hAnsi="Arial" w:cs="Arial"/>
+                <w:lang w:val="es-ES" w:eastAsia="es-ES"/>
               </w:rPr>
             </w:pPr>
           </w:p>
@@ -1526,7 +1826,7 @@
         </w:trPr>
         <w:tc>
           <w:tcPr>
-            <w:tcW w:w="2851" w:type="pct"/>
+            <w:tcW w:w="2894" w:type="pct"/>
             <w:gridSpan w:val="6"/>
             <w:tcBorders>
               <w:top w:val="outset" w:sz="6" w:space="0" w:color="auto"/>
@@ -1546,19 +1846,45 @@
               <w:jc w:val="both"/>
               <w:rPr>
                 <w:rFonts w:ascii="Arial" w:hAnsi="Arial" w:cs="Arial"/>
-              </w:rPr>
-            </w:pPr>
-            <w:r>
-              <w:rPr>
-                <w:rFonts w:ascii="Arial" w:hAnsi="Arial" w:cs="Arial"/>
-              </w:rPr>
-              <w:t>Sistema: verifica la existencia del paciente en el sistema y el mismo no existe.</w:t>
-            </w:r>
-          </w:p>
-        </w:tc>
-        <w:tc>
-          <w:tcPr>
-            <w:tcW w:w="2095" w:type="pct"/>
+                <w:lang w:val="es-ES" w:eastAsia="es-ES"/>
+              </w:rPr>
+            </w:pPr>
+            <w:r>
+              <w:rPr>
+                <w:rFonts w:ascii="Arial" w:hAnsi="Arial" w:cs="Arial"/>
+              </w:rPr>
+              <w:t>RRP</w:t>
+            </w:r>
+            <w:r>
+              <w:rPr>
+                <w:rFonts w:ascii="Arial" w:hAnsi="Arial" w:cs="Arial"/>
+              </w:rPr>
+              <w:t>:</w:t>
+            </w:r>
+            <w:r>
+              <w:rPr>
+                <w:rFonts w:ascii="Arial" w:hAnsi="Arial" w:cs="Arial"/>
+              </w:rPr>
+              <w:t xml:space="preserve"> ingresa </w:t>
+            </w:r>
+            <w:r>
+              <w:rPr>
+                <w:rFonts w:ascii="Arial" w:hAnsi="Arial" w:cs="Arial"/>
+                <w:b/>
+              </w:rPr>
+              <w:t>nombres y apellido del paciente, nº de documento, fecha de nacimiento, estado civil, nacionalidad, lugar de nacimiento, provincia, obra social, religión, nivel de estudios, trabajo o profesión, domicilio actual, teléfono, celular, médico de cabecera, teléfono del médico de cabecera, si posee servicios de emergencia, cuál de ellos, si el paciente se encuentra privado de la libertad y donde</w:t>
+            </w:r>
+            <w:r>
+              <w:rPr>
+                <w:rFonts w:ascii="Arial" w:hAnsi="Arial" w:cs="Arial"/>
+              </w:rPr>
+              <w:t>.</w:t>
+            </w:r>
+          </w:p>
+        </w:tc>
+        <w:tc>
+          <w:tcPr>
+            <w:tcW w:w="2052" w:type="pct"/>
             <w:gridSpan w:val="3"/>
             <w:tcBorders>
               <w:top w:val="outset" w:sz="6" w:space="0" w:color="auto"/>
@@ -1566,62 +1892,16 @@
               <w:bottom w:val="outset" w:sz="6" w:space="0" w:color="auto"/>
               <w:right w:val="outset" w:sz="6" w:space="0" w:color="auto"/>
             </w:tcBorders>
-          </w:tcPr>
-          <w:p>
-            <w:pPr>
-              <w:pStyle w:val="Textoindependiente"/>
-              <w:rPr>
-                <w:rFonts w:ascii="Arial" w:hAnsi="Arial" w:cs="Arial"/>
-                <w:szCs w:val="22"/>
-                <w:lang w:val="es-AR"/>
-              </w:rPr>
-            </w:pPr>
-            <w:proofErr w:type="gramStart"/>
-            <w:r>
-              <w:rPr>
-                <w:rFonts w:ascii="Arial" w:hAnsi="Arial" w:cs="Arial"/>
-                <w:szCs w:val="22"/>
-                <w:lang w:val="es-AR"/>
-              </w:rPr>
-              <w:t>4.A</w:t>
-            </w:r>
-            <w:proofErr w:type="gramEnd"/>
-            <w:r>
-              <w:rPr>
-                <w:rFonts w:ascii="Arial" w:hAnsi="Arial" w:cs="Arial"/>
-                <w:szCs w:val="22"/>
-                <w:lang w:val="es-AR"/>
-              </w:rPr>
-              <w:t xml:space="preserve"> Sistema: verifica la existencia del paciente en el sistema y el mismo existe.</w:t>
-            </w:r>
-          </w:p>
-          <w:p>
-            <w:pPr>
-              <w:pStyle w:val="Textoindependiente"/>
-              <w:rPr>
-                <w:rFonts w:ascii="Arial" w:hAnsi="Arial" w:cs="Arial"/>
-                <w:szCs w:val="22"/>
-                <w:lang w:val="es-AR"/>
-              </w:rPr>
-            </w:pPr>
-            <w:proofErr w:type="gramStart"/>
-            <w:r>
-              <w:rPr>
-                <w:rFonts w:ascii="Arial" w:hAnsi="Arial" w:cs="Arial"/>
-                <w:szCs w:val="22"/>
-                <w:lang w:val="es-AR"/>
-              </w:rPr>
-              <w:t>4.A.1</w:t>
-            </w:r>
-            <w:proofErr w:type="gramEnd"/>
-            <w:r>
-              <w:rPr>
-                <w:rFonts w:ascii="Arial" w:hAnsi="Arial" w:cs="Arial"/>
-                <w:szCs w:val="22"/>
-                <w:lang w:val="es-AR"/>
-              </w:rPr>
-              <w:t xml:space="preserve"> Se cancela el CU.</w:t>
-            </w:r>
+            <w:hideMark/>
+          </w:tcPr>
+          <w:p>
+            <w:pPr>
+              <w:jc w:val="both"/>
+              <w:rPr>
+                <w:rFonts w:ascii="Arial" w:hAnsi="Arial" w:cs="Arial"/>
+                <w:lang w:val="es-ES" w:eastAsia="es-ES"/>
+              </w:rPr>
+            </w:pPr>
           </w:p>
         </w:tc>
       </w:tr>
@@ -1632,7 +1912,7 @@
         </w:trPr>
         <w:tc>
           <w:tcPr>
-            <w:tcW w:w="2851" w:type="pct"/>
+            <w:tcW w:w="2894" w:type="pct"/>
             <w:gridSpan w:val="6"/>
             <w:tcBorders>
               <w:top w:val="outset" w:sz="6" w:space="0" w:color="auto"/>
@@ -1659,89 +1939,169 @@
               <w:rPr>
                 <w:rFonts w:ascii="Arial" w:hAnsi="Arial" w:cs="Arial"/>
               </w:rPr>
+              <w:t>Sistema: verifica que  los campos obligatorios se hayan ingresado y es así.</w:t>
+            </w:r>
+          </w:p>
+        </w:tc>
+        <w:tc>
+          <w:tcPr>
+            <w:tcW w:w="2052" w:type="pct"/>
+            <w:gridSpan w:val="3"/>
+            <w:tcBorders>
+              <w:top w:val="outset" w:sz="6" w:space="0" w:color="auto"/>
+              <w:left w:val="outset" w:sz="6" w:space="0" w:color="auto"/>
+              <w:bottom w:val="outset" w:sz="6" w:space="0" w:color="auto"/>
+              <w:right w:val="outset" w:sz="6" w:space="0" w:color="auto"/>
+            </w:tcBorders>
+            <w:hideMark/>
+          </w:tcPr>
+          <w:p>
+            <w:pPr>
+              <w:jc w:val="both"/>
+              <w:rPr>
+                <w:rFonts w:ascii="Arial" w:hAnsi="Arial" w:cs="Arial"/>
+                <w:lang w:val="es-ES" w:eastAsia="es-ES"/>
+              </w:rPr>
+            </w:pPr>
+            <w:proofErr w:type="gramStart"/>
+            <w:r>
+              <w:rPr>
+                <w:rFonts w:ascii="Arial" w:hAnsi="Arial" w:cs="Arial"/>
+                <w:lang w:val="es-ES" w:eastAsia="es-ES"/>
+              </w:rPr>
+              <w:t>7.A</w:t>
+            </w:r>
+            <w:proofErr w:type="gramEnd"/>
+            <w:r>
+              <w:rPr>
+                <w:rFonts w:ascii="Arial" w:hAnsi="Arial" w:cs="Arial"/>
+                <w:lang w:val="es-ES" w:eastAsia="es-ES"/>
+              </w:rPr>
               <w:t xml:space="preserve"> </w:t>
             </w:r>
             <w:r>
               <w:rPr>
                 <w:rFonts w:ascii="Arial" w:hAnsi="Arial" w:cs="Arial"/>
-              </w:rPr>
-              <w:t>S</w:t>
-            </w:r>
-            <w:r>
-              <w:rPr>
-                <w:rFonts w:ascii="Arial" w:hAnsi="Arial" w:cs="Arial"/>
-              </w:rPr>
-              <w:t>istema</w:t>
-            </w:r>
-            <w:r>
-              <w:rPr>
-                <w:rFonts w:ascii="Arial" w:hAnsi="Arial" w:cs="Arial"/>
-              </w:rPr>
-              <w:t>:</w:t>
-            </w:r>
-            <w:r>
-              <w:rPr>
-                <w:rFonts w:ascii="Arial" w:hAnsi="Arial" w:cs="Arial"/>
-              </w:rPr>
-              <w:t xml:space="preserve"> solicita </w:t>
-            </w:r>
-            <w:r>
-              <w:rPr>
-                <w:rFonts w:ascii="Arial" w:hAnsi="Arial" w:cs="Arial"/>
-              </w:rPr>
-              <w:t xml:space="preserve">se ingrese </w:t>
-            </w:r>
-            <w:r>
-              <w:rPr>
-                <w:rFonts w:ascii="Arial" w:hAnsi="Arial" w:cs="Arial"/>
-                <w:b/>
-              </w:rPr>
-              <w:t>nombres y apellido del paciente, nº de documento, fecha de nacimiento, estado civil, n</w:t>
-            </w:r>
-            <w:r>
-              <w:rPr>
-                <w:rFonts w:ascii="Arial" w:hAnsi="Arial" w:cs="Arial"/>
-                <w:b/>
-              </w:rPr>
-              <w:t>acionalidad, lugar de nacimiento, provincia, obra social, religión, nivel de estudios, trabajo o profesión, domicilio actual, teléfono, celular, médico de cabecera, teléfono del médico de cabecera, si posee servicios de emergencia, cuál de ellos, si el paciente se encuentra privado de la libertad y donde</w:t>
-            </w:r>
-            <w:r>
-              <w:rPr>
-                <w:rFonts w:ascii="Arial" w:hAnsi="Arial" w:cs="Arial"/>
-              </w:rPr>
-              <w:t>.</w:t>
-            </w:r>
-          </w:p>
-        </w:tc>
-        <w:tc>
-          <w:tcPr>
-            <w:tcW w:w="2095" w:type="pct"/>
-            <w:gridSpan w:val="3"/>
-            <w:tcBorders>
-              <w:top w:val="outset" w:sz="6" w:space="0" w:color="auto"/>
-              <w:left w:val="outset" w:sz="6" w:space="0" w:color="auto"/>
-              <w:bottom w:val="outset" w:sz="6" w:space="0" w:color="auto"/>
-              <w:right w:val="outset" w:sz="6" w:space="0" w:color="auto"/>
-            </w:tcBorders>
-          </w:tcPr>
-          <w:p>
-            <w:pPr>
-              <w:pStyle w:val="Textoindependiente"/>
-              <w:rPr>
-                <w:rFonts w:ascii="Arial" w:hAnsi="Arial" w:cs="Arial"/>
-                <w:szCs w:val="22"/>
-              </w:rPr>
-            </w:pPr>
-          </w:p>
-          <w:p>
-            <w:pPr>
-              <w:ind w:firstLine="434"/>
-              <w:jc w:val="both"/>
-              <w:rPr>
-                <w:rFonts w:ascii="Arial" w:hAnsi="Arial" w:cs="Arial"/>
-                <w:lang w:val="es-ES" w:eastAsia="es-ES"/>
-              </w:rPr>
-            </w:pPr>
+                <w:lang w:val="es-ES" w:eastAsia="es-ES"/>
+              </w:rPr>
+              <w:t>Sistema: verifica que los campos obligatorios se hayan ingresado y no es así.</w:t>
+            </w:r>
+          </w:p>
+          <w:p>
+            <w:pPr>
+              <w:jc w:val="both"/>
+              <w:rPr>
+                <w:rFonts w:ascii="Arial" w:hAnsi="Arial" w:cs="Arial"/>
+                <w:lang w:val="es-ES" w:eastAsia="es-ES"/>
+              </w:rPr>
+            </w:pPr>
+            <w:proofErr w:type="gramStart"/>
+            <w:r>
+              <w:rPr>
+                <w:rFonts w:ascii="Arial" w:hAnsi="Arial" w:cs="Arial"/>
+                <w:lang w:val="es-ES" w:eastAsia="es-ES"/>
+              </w:rPr>
+              <w:t>7.A.1</w:t>
+            </w:r>
+            <w:proofErr w:type="gramEnd"/>
+            <w:r>
+              <w:rPr>
+                <w:rFonts w:ascii="Arial" w:hAnsi="Arial" w:cs="Arial"/>
+                <w:lang w:val="es-ES" w:eastAsia="es-ES"/>
+              </w:rPr>
+              <w:t xml:space="preserve"> Sistema: solicita que se ingresen los campos obligatorios faltantes.</w:t>
+            </w:r>
+          </w:p>
+          <w:p>
+            <w:pPr>
+              <w:jc w:val="both"/>
+              <w:rPr>
+                <w:rFonts w:ascii="Arial" w:hAnsi="Arial" w:cs="Arial"/>
+                <w:lang w:val="es-ES" w:eastAsia="es-ES"/>
+              </w:rPr>
+            </w:pPr>
+            <w:r>
+              <w:rPr>
+                <w:rFonts w:ascii="Arial" w:hAnsi="Arial" w:cs="Arial"/>
+                <w:lang w:val="es-ES" w:eastAsia="es-ES"/>
+              </w:rPr>
+              <w:t>7.A.1.A RRP: ingresa los campos obligatorios faltantes</w:t>
+            </w:r>
+          </w:p>
+          <w:p>
+            <w:pPr>
+              <w:jc w:val="both"/>
+              <w:rPr>
+                <w:rFonts w:ascii="Arial" w:hAnsi="Arial" w:cs="Arial"/>
+                <w:lang w:val="es-ES" w:eastAsia="es-ES"/>
+              </w:rPr>
+            </w:pPr>
+            <w:proofErr w:type="gramStart"/>
+            <w:r>
+              <w:rPr>
+                <w:rFonts w:ascii="Arial" w:hAnsi="Arial" w:cs="Arial"/>
+                <w:lang w:val="es-ES" w:eastAsia="es-ES"/>
+              </w:rPr>
+              <w:t>7.A.1.A.1</w:t>
+            </w:r>
+            <w:proofErr w:type="gramEnd"/>
+            <w:r>
+              <w:rPr>
+                <w:rFonts w:ascii="Arial" w:hAnsi="Arial" w:cs="Arial"/>
+                <w:lang w:val="es-ES" w:eastAsia="es-ES"/>
+              </w:rPr>
+              <w:t xml:space="preserve"> Sigue el curso normal.</w:t>
+            </w:r>
+          </w:p>
+          <w:p>
+            <w:pPr>
+              <w:jc w:val="both"/>
+              <w:rPr>
+                <w:rFonts w:ascii="Arial" w:hAnsi="Arial" w:cs="Arial"/>
+                <w:lang w:val="es-ES" w:eastAsia="es-ES"/>
+              </w:rPr>
+            </w:pPr>
+            <w:proofErr w:type="gramStart"/>
+            <w:r>
+              <w:rPr>
+                <w:rFonts w:ascii="Arial" w:hAnsi="Arial" w:cs="Arial"/>
+                <w:lang w:val="es-ES" w:eastAsia="es-ES"/>
+              </w:rPr>
+              <w:t>7.A.1.B</w:t>
+            </w:r>
+            <w:proofErr w:type="gramEnd"/>
+            <w:r>
+              <w:rPr>
+                <w:rFonts w:ascii="Arial" w:hAnsi="Arial" w:cs="Arial"/>
+                <w:lang w:val="es-ES" w:eastAsia="es-ES"/>
+              </w:rPr>
+              <w:t xml:space="preserve"> RRP: no ingresa los campos faltantes.</w:t>
+            </w:r>
+          </w:p>
+          <w:p>
+            <w:pPr>
+              <w:jc w:val="both"/>
+              <w:rPr>
+                <w:rFonts w:ascii="Arial" w:hAnsi="Arial" w:cs="Arial"/>
+                <w:lang w:val="es-ES" w:eastAsia="es-ES"/>
+              </w:rPr>
+            </w:pPr>
+            <w:proofErr w:type="gramStart"/>
+            <w:r>
+              <w:rPr>
+                <w:rFonts w:ascii="Arial" w:hAnsi="Arial" w:cs="Arial"/>
+                <w:lang w:val="es-ES" w:eastAsia="es-ES"/>
+              </w:rPr>
+              <w:t>7.A.1.B.1</w:t>
+            </w:r>
+            <w:proofErr w:type="gramEnd"/>
+            <w:r>
+              <w:rPr>
+                <w:rFonts w:ascii="Arial" w:hAnsi="Arial" w:cs="Arial"/>
+                <w:lang w:val="es-ES" w:eastAsia="es-ES"/>
+              </w:rPr>
+              <w:t xml:space="preserve"> Se cancela en CU.</w:t>
+            </w:r>
           </w:p>
         </w:tc>
       </w:tr>
@@ -1752,7 +2112,7 @@
         </w:trPr>
         <w:tc>
           <w:tcPr>
-            <w:tcW w:w="2851" w:type="pct"/>
+            <w:tcW w:w="2894" w:type="pct"/>
             <w:gridSpan w:val="6"/>
             <w:tcBorders>
               <w:top w:val="outset" w:sz="6" w:space="0" w:color="auto"/>
@@ -1760,7 +2120,6 @@
               <w:bottom w:val="outset" w:sz="6" w:space="0" w:color="auto"/>
               <w:right w:val="outset" w:sz="6" w:space="0" w:color="auto"/>
             </w:tcBorders>
-            <w:hideMark/>
           </w:tcPr>
           <w:p>
             <w:pPr>
@@ -1778,70 +2137,194 @@
             <w:r>
               <w:rPr>
                 <w:rFonts w:ascii="Arial" w:hAnsi="Arial" w:cs="Arial"/>
+                <w:lang w:val="es-ES" w:eastAsia="es-ES"/>
+              </w:rPr>
+              <w:t>Sistema: verifica que los tipos de datos ingresados son correctos y es así.</w:t>
+            </w:r>
+          </w:p>
+        </w:tc>
+        <w:tc>
+          <w:tcPr>
+            <w:tcW w:w="2052" w:type="pct"/>
+            <w:gridSpan w:val="3"/>
+            <w:tcBorders>
+              <w:top w:val="outset" w:sz="6" w:space="0" w:color="auto"/>
+              <w:left w:val="outset" w:sz="6" w:space="0" w:color="auto"/>
+              <w:bottom w:val="outset" w:sz="6" w:space="0" w:color="auto"/>
+              <w:right w:val="outset" w:sz="6" w:space="0" w:color="auto"/>
+            </w:tcBorders>
+          </w:tcPr>
+          <w:p>
+            <w:pPr>
+              <w:jc w:val="both"/>
+              <w:rPr>
+                <w:rFonts w:ascii="Arial" w:hAnsi="Arial" w:cs="Arial"/>
+                <w:lang w:val="es-ES" w:eastAsia="es-ES"/>
+              </w:rPr>
+            </w:pPr>
+            <w:proofErr w:type="gramStart"/>
+            <w:r>
+              <w:rPr>
+                <w:rFonts w:ascii="Arial" w:hAnsi="Arial" w:cs="Arial"/>
+                <w:lang w:val="es-ES" w:eastAsia="es-ES"/>
+              </w:rPr>
+              <w:t>7.A</w:t>
+            </w:r>
+            <w:proofErr w:type="gramEnd"/>
+            <w:r>
+              <w:rPr>
+                <w:rFonts w:ascii="Arial" w:hAnsi="Arial" w:cs="Arial"/>
+                <w:lang w:val="es-ES" w:eastAsia="es-ES"/>
               </w:rPr>
               <w:t xml:space="preserve"> </w:t>
             </w:r>
             <w:r>
               <w:rPr>
                 <w:rFonts w:ascii="Arial" w:hAnsi="Arial" w:cs="Arial"/>
-              </w:rPr>
-              <w:t>RRP</w:t>
-            </w:r>
-            <w:r>
-              <w:rPr>
-                <w:rFonts w:ascii="Arial" w:hAnsi="Arial" w:cs="Arial"/>
-              </w:rPr>
-              <w:t>:</w:t>
-            </w:r>
-            <w:r>
-              <w:rPr>
-                <w:rFonts w:ascii="Arial" w:hAnsi="Arial" w:cs="Arial"/>
-              </w:rPr>
-              <w:t xml:space="preserve"> ingresa </w:t>
-            </w:r>
-            <w:r>
-              <w:rPr>
-                <w:rFonts w:ascii="Arial" w:hAnsi="Arial" w:cs="Arial"/>
-                <w:b/>
-              </w:rPr>
-              <w:t xml:space="preserve">nombres y apellido del paciente, nº de documento, fecha de nacimiento, estado civil, nacionalidad, lugar de nacimiento, provincia, obra </w:t>
-            </w:r>
-            <w:r>
-              <w:rPr>
-                <w:rFonts w:ascii="Arial" w:hAnsi="Arial" w:cs="Arial"/>
-                <w:b/>
+                <w:lang w:val="es-ES" w:eastAsia="es-ES"/>
+              </w:rPr>
+              <w:t xml:space="preserve">Sistema: verifica que </w:t>
+            </w:r>
+            <w:r>
+              <w:rPr>
+                <w:rFonts w:ascii="Arial" w:hAnsi="Arial" w:cs="Arial"/>
+                <w:lang w:val="es-ES" w:eastAsia="es-ES"/>
+              </w:rPr>
+              <w:t>los tipos de datos ingresados son correctos y no es así</w:t>
+            </w:r>
+            <w:r>
+              <w:rPr>
+                <w:rFonts w:ascii="Arial" w:hAnsi="Arial" w:cs="Arial"/>
+                <w:lang w:val="es-ES" w:eastAsia="es-ES"/>
+              </w:rPr>
+              <w:t>.</w:t>
+            </w:r>
+          </w:p>
+          <w:p>
+            <w:pPr>
+              <w:jc w:val="both"/>
+              <w:rPr>
+                <w:rFonts w:ascii="Arial" w:hAnsi="Arial" w:cs="Arial"/>
+                <w:lang w:val="es-ES" w:eastAsia="es-ES"/>
+              </w:rPr>
+            </w:pPr>
+            <w:proofErr w:type="gramStart"/>
+            <w:r>
+              <w:rPr>
+                <w:rFonts w:ascii="Arial" w:hAnsi="Arial" w:cs="Arial"/>
+                <w:lang w:val="es-ES" w:eastAsia="es-ES"/>
+              </w:rPr>
+              <w:t>7.A.1</w:t>
+            </w:r>
+            <w:proofErr w:type="gramEnd"/>
+            <w:r>
+              <w:rPr>
+                <w:rFonts w:ascii="Arial" w:hAnsi="Arial" w:cs="Arial"/>
+                <w:lang w:val="es-ES" w:eastAsia="es-ES"/>
+              </w:rPr>
+              <w:t xml:space="preserve"> Sistema: solicita que se ingresen los tipos de datos correctamente.</w:t>
+            </w:r>
+          </w:p>
+          <w:p>
+            <w:pPr>
+              <w:jc w:val="both"/>
+              <w:rPr>
+                <w:rFonts w:ascii="Arial" w:hAnsi="Arial" w:cs="Arial"/>
+                <w:lang w:val="es-ES" w:eastAsia="es-ES"/>
+              </w:rPr>
+            </w:pPr>
+            <w:proofErr w:type="gramStart"/>
+            <w:r>
+              <w:rPr>
+                <w:rFonts w:ascii="Arial" w:hAnsi="Arial" w:cs="Arial"/>
+                <w:lang w:val="es-ES" w:eastAsia="es-ES"/>
+              </w:rPr>
+              <w:t>7.A.1.A</w:t>
+            </w:r>
+            <w:proofErr w:type="gramEnd"/>
+            <w:r>
+              <w:rPr>
+                <w:rFonts w:ascii="Arial" w:hAnsi="Arial" w:cs="Arial"/>
+                <w:lang w:val="es-ES" w:eastAsia="es-ES"/>
+              </w:rPr>
+              <w:t xml:space="preserve"> RRP: ingresa datos correctamente.</w:t>
+            </w:r>
+          </w:p>
+          <w:p>
+            <w:pPr>
+              <w:jc w:val="both"/>
+              <w:rPr>
+                <w:rFonts w:ascii="Arial" w:hAnsi="Arial" w:cs="Arial"/>
+                <w:lang w:val="es-ES" w:eastAsia="es-ES"/>
+              </w:rPr>
+            </w:pPr>
+            <w:proofErr w:type="gramStart"/>
+            <w:r>
+              <w:rPr>
+                <w:rFonts w:ascii="Arial" w:hAnsi="Arial" w:cs="Arial"/>
+                <w:lang w:val="es-ES" w:eastAsia="es-ES"/>
+              </w:rPr>
+              <w:t>7.A.1.A.1</w:t>
+            </w:r>
+            <w:proofErr w:type="gramEnd"/>
+            <w:r>
+              <w:rPr>
+                <w:rFonts w:ascii="Arial" w:hAnsi="Arial" w:cs="Arial"/>
+                <w:lang w:val="es-ES" w:eastAsia="es-ES"/>
+              </w:rPr>
+              <w:t xml:space="preserve"> Sigue el curso normal.</w:t>
+            </w:r>
+          </w:p>
+          <w:p>
+            <w:pPr>
+              <w:jc w:val="both"/>
+              <w:rPr>
+                <w:rFonts w:ascii="Arial" w:hAnsi="Arial" w:cs="Arial"/>
+                <w:lang w:val="es-ES" w:eastAsia="es-ES"/>
+              </w:rPr>
+            </w:pPr>
+            <w:proofErr w:type="gramStart"/>
+            <w:r>
+              <w:rPr>
+                <w:rFonts w:ascii="Arial" w:hAnsi="Arial" w:cs="Arial"/>
+                <w:lang w:val="es-ES" w:eastAsia="es-ES"/>
+              </w:rPr>
+              <w:t>7.A.1.B</w:t>
+            </w:r>
+            <w:proofErr w:type="gramEnd"/>
+            <w:r>
+              <w:rPr>
+                <w:rFonts w:ascii="Arial" w:hAnsi="Arial" w:cs="Arial"/>
+                <w:lang w:val="es-ES" w:eastAsia="es-ES"/>
+              </w:rPr>
+              <w:t xml:space="preserve"> RRP: no ingresa los tipos de datos correctos.</w:t>
+            </w:r>
+          </w:p>
+          <w:p>
+            <w:pPr>
+              <w:jc w:val="both"/>
+              <w:rPr>
+                <w:rFonts w:ascii="Arial" w:hAnsi="Arial" w:cs="Arial"/>
+                <w:lang w:val="es-ES" w:eastAsia="es-ES"/>
+              </w:rPr>
+            </w:pPr>
+            <w:proofErr w:type="gramStart"/>
+            <w:r>
+              <w:rPr>
+                <w:rFonts w:ascii="Arial" w:hAnsi="Arial" w:cs="Arial"/>
+                <w:lang w:val="es-ES" w:eastAsia="es-ES"/>
               </w:rPr>
               <w:lastRenderedPageBreak/>
-              <w:t>social, religión, nivel de estudios, trabajo o profesión, domicilio actual, teléfono, celular, médico de cabecera, teléfono del médico de cabecera, si posee servicios de emergencia, cuál de ellos, si el paciente se encuentra privado de la libertad y donde</w:t>
-            </w:r>
-            <w:r>
-              <w:rPr>
-                <w:rFonts w:ascii="Arial" w:hAnsi="Arial" w:cs="Arial"/>
-              </w:rPr>
-              <w:t>.</w:t>
-            </w:r>
-          </w:p>
-        </w:tc>
-        <w:tc>
-          <w:tcPr>
-            <w:tcW w:w="2095" w:type="pct"/>
-            <w:gridSpan w:val="3"/>
-            <w:tcBorders>
-              <w:top w:val="outset" w:sz="6" w:space="0" w:color="auto"/>
-              <w:left w:val="outset" w:sz="6" w:space="0" w:color="auto"/>
-              <w:bottom w:val="outset" w:sz="6" w:space="0" w:color="auto"/>
-              <w:right w:val="outset" w:sz="6" w:space="0" w:color="auto"/>
-            </w:tcBorders>
-            <w:hideMark/>
-          </w:tcPr>
-          <w:p>
-            <w:pPr>
-              <w:jc w:val="both"/>
-              <w:rPr>
-                <w:rFonts w:ascii="Arial" w:hAnsi="Arial" w:cs="Arial"/>
-                <w:lang w:val="es-ES" w:eastAsia="es-ES"/>
-              </w:rPr>
-            </w:pPr>
+              <w:t>7.A.1.B.1</w:t>
+            </w:r>
+            <w:proofErr w:type="gramEnd"/>
+            <w:r>
+              <w:rPr>
+                <w:rFonts w:ascii="Arial" w:hAnsi="Arial" w:cs="Arial"/>
+                <w:lang w:val="es-ES" w:eastAsia="es-ES"/>
+              </w:rPr>
+              <w:t xml:space="preserve"> Se cancela en CU.</w:t>
+            </w:r>
           </w:p>
         </w:tc>
       </w:tr>
@@ -1852,7 +2335,7 @@
         </w:trPr>
         <w:tc>
           <w:tcPr>
-            <w:tcW w:w="2851" w:type="pct"/>
+            <w:tcW w:w="2894" w:type="pct"/>
             <w:gridSpan w:val="6"/>
             <w:tcBorders>
               <w:top w:val="outset" w:sz="6" w:space="0" w:color="auto"/>
@@ -1860,7 +2343,6 @@
               <w:bottom w:val="outset" w:sz="6" w:space="0" w:color="auto"/>
               <w:right w:val="outset" w:sz="6" w:space="0" w:color="auto"/>
             </w:tcBorders>
-            <w:hideMark/>
           </w:tcPr>
           <w:p>
             <w:pPr>
@@ -1878,21 +2360,16 @@
             <w:r>
               <w:rPr>
                 <w:rFonts w:ascii="Arial" w:hAnsi="Arial" w:cs="Arial"/>
+                <w:lang w:val="es-ES" w:eastAsia="es-ES"/>
               </w:rPr>
               <w:lastRenderedPageBreak/>
-              <w:t xml:space="preserve"> </w:t>
-            </w:r>
-            <w:r>
-              <w:rPr>
-                <w:rFonts w:ascii="Arial" w:hAnsi="Arial" w:cs="Arial"/>
-              </w:rPr>
-              <w:t>Sistema: verifica que  los campos obligatorios se hayan ingresado y es así.</w:t>
-            </w:r>
-          </w:p>
-        </w:tc>
-        <w:tc>
-          <w:tcPr>
-            <w:tcW w:w="2095" w:type="pct"/>
+              <w:t>Sistema: verifica la existencia del paciente en el sistema y el mismo no existe.</w:t>
+            </w:r>
+          </w:p>
+        </w:tc>
+        <w:tc>
+          <w:tcPr>
+            <w:tcW w:w="2052" w:type="pct"/>
             <w:gridSpan w:val="3"/>
             <w:tcBorders>
               <w:top w:val="outset" w:sz="6" w:space="0" w:color="auto"/>
@@ -1900,7 +2377,6 @@
               <w:bottom w:val="outset" w:sz="6" w:space="0" w:color="auto"/>
               <w:right w:val="outset" w:sz="6" w:space="0" w:color="auto"/>
             </w:tcBorders>
-            <w:hideMark/>
           </w:tcPr>
           <w:p>
             <w:pPr>
@@ -1916,7 +2392,7 @@
                 <w:rFonts w:ascii="Arial" w:hAnsi="Arial" w:cs="Arial"/>
                 <w:lang w:val="es-ES" w:eastAsia="es-ES"/>
               </w:rPr>
-              <w:t>7.A</w:t>
+              <w:t>9.A</w:t>
             </w:r>
             <w:proofErr w:type="gramEnd"/>
             <w:r>
@@ -1924,14 +2400,7 @@
                 <w:rFonts w:ascii="Arial" w:hAnsi="Arial" w:cs="Arial"/>
                 <w:lang w:val="es-ES" w:eastAsia="es-ES"/>
               </w:rPr>
-              <w:t xml:space="preserve"> </w:t>
-            </w:r>
-            <w:r>
-              <w:rPr>
-                <w:rFonts w:ascii="Arial" w:hAnsi="Arial" w:cs="Arial"/>
-                <w:lang w:val="es-ES" w:eastAsia="es-ES"/>
-              </w:rPr>
-              <w:t>Sistema: verifica que los campos obligatorios se hayan ingresado y no es así.</w:t>
+              <w:t xml:space="preserve"> Sistema: verifica la existencia del paciente en el sistema y el mismo existe.</w:t>
             </w:r>
           </w:p>
           <w:p>
@@ -1948,7 +2417,7 @@
                 <w:rFonts w:ascii="Arial" w:hAnsi="Arial" w:cs="Arial"/>
                 <w:lang w:val="es-ES" w:eastAsia="es-ES"/>
               </w:rPr>
-              <w:t>7.A.1</w:t>
+              <w:t>9.A.1</w:t>
             </w:r>
             <w:proofErr w:type="gramEnd"/>
             <w:r>
@@ -1956,23 +2425,7 @@
                 <w:rFonts w:ascii="Arial" w:hAnsi="Arial" w:cs="Arial"/>
                 <w:lang w:val="es-ES" w:eastAsia="es-ES"/>
               </w:rPr>
-              <w:t xml:space="preserve"> Sistema: solicita que se ingresen los campos obligatorios faltantes.</w:t>
-            </w:r>
-          </w:p>
-          <w:p>
-            <w:pPr>
-              <w:jc w:val="both"/>
-              <w:rPr>
-                <w:rFonts w:ascii="Arial" w:hAnsi="Arial" w:cs="Arial"/>
-                <w:lang w:val="es-ES" w:eastAsia="es-ES"/>
-              </w:rPr>
-            </w:pPr>
-            <w:r>
-              <w:rPr>
-                <w:rFonts w:ascii="Arial" w:hAnsi="Arial" w:cs="Arial"/>
-                <w:lang w:val="es-ES" w:eastAsia="es-ES"/>
-              </w:rPr>
-              <w:t>7.A.1.A RRP: ingresa los campos obligatorios faltantes</w:t>
+              <w:t xml:space="preserve"> Sistema: informa la situación.</w:t>
             </w:r>
           </w:p>
           <w:p>
@@ -1989,7 +2442,7 @@
                 <w:rFonts w:ascii="Arial" w:hAnsi="Arial" w:cs="Arial"/>
                 <w:lang w:val="es-ES" w:eastAsia="es-ES"/>
               </w:rPr>
-              <w:t>7.A.1.A.1</w:t>
+              <w:t>9.A.2</w:t>
             </w:r>
             <w:proofErr w:type="gramEnd"/>
             <w:r>
@@ -1997,57 +2450,7 @@
                 <w:rFonts w:ascii="Arial" w:hAnsi="Arial" w:cs="Arial"/>
                 <w:lang w:val="es-ES" w:eastAsia="es-ES"/>
               </w:rPr>
-              <w:t xml:space="preserve"> Sigue el curso normal.</w:t>
-            </w:r>
-          </w:p>
-          <w:p>
-            <w:pPr>
-              <w:jc w:val="both"/>
-              <w:rPr>
-                <w:rFonts w:ascii="Arial" w:hAnsi="Arial" w:cs="Arial"/>
-                <w:lang w:val="es-ES" w:eastAsia="es-ES"/>
-              </w:rPr>
-            </w:pPr>
-            <w:proofErr w:type="gramStart"/>
-            <w:r>
-              <w:rPr>
-                <w:rFonts w:ascii="Arial" w:hAnsi="Arial" w:cs="Arial"/>
-                <w:lang w:val="es-ES" w:eastAsia="es-ES"/>
-              </w:rPr>
-              <w:t>7.A.1.B</w:t>
-            </w:r>
-            <w:proofErr w:type="gramEnd"/>
-            <w:r>
-              <w:rPr>
-                <w:rFonts w:ascii="Arial" w:hAnsi="Arial" w:cs="Arial"/>
-                <w:lang w:val="es-ES" w:eastAsia="es-ES"/>
-              </w:rPr>
-              <w:t xml:space="preserve"> RRP: no ingresa los campos faltantes.</w:t>
-            </w:r>
-          </w:p>
-          <w:p>
-            <w:pPr>
-              <w:jc w:val="both"/>
-              <w:rPr>
-                <w:rFonts w:ascii="Arial" w:hAnsi="Arial" w:cs="Arial"/>
-                <w:lang w:val="es-ES" w:eastAsia="es-ES"/>
-              </w:rPr>
-            </w:pPr>
-            <w:proofErr w:type="gramStart"/>
-            <w:r>
-              <w:rPr>
-                <w:rFonts w:ascii="Arial" w:hAnsi="Arial" w:cs="Arial"/>
-                <w:lang w:val="es-ES" w:eastAsia="es-ES"/>
-              </w:rPr>
-              <w:t>7.A.1.B.1</w:t>
-            </w:r>
-            <w:proofErr w:type="gramEnd"/>
-            <w:r>
-              <w:rPr>
-                <w:rFonts w:ascii="Arial" w:hAnsi="Arial" w:cs="Arial"/>
-                <w:lang w:val="es-ES" w:eastAsia="es-ES"/>
-              </w:rPr>
-              <w:t xml:space="preserve"> Se cancela en CU.</w:t>
+              <w:t xml:space="preserve"> Se cancela el CU.</w:t>
             </w:r>
           </w:p>
         </w:tc>
@@ -2059,7 +2462,7 @@
         </w:trPr>
         <w:tc>
           <w:tcPr>
-            <w:tcW w:w="2851" w:type="pct"/>
+            <w:tcW w:w="2894" w:type="pct"/>
             <w:gridSpan w:val="6"/>
             <w:tcBorders>
               <w:top w:val="outset" w:sz="6" w:space="0" w:color="auto"/>
@@ -2084,15 +2487,15 @@
             <w:r>
               <w:rPr>
                 <w:rFonts w:ascii="Arial" w:hAnsi="Arial" w:cs="Arial"/>
-                <w:lang w:val="es-ES" w:eastAsia="es-ES"/>
-              </w:rPr>
-              <w:t>Sistema: verifica que los tipos de datos ingresados son correctos y es así.</w:t>
-            </w:r>
-          </w:p>
-        </w:tc>
-        <w:tc>
-          <w:tcPr>
-            <w:tcW w:w="2095" w:type="pct"/>
+                <w:lang w:eastAsia="es-ES"/>
+              </w:rPr>
+              <w:t>Sistema: procede a efectivizar el registro del paciente con los datos ingresados.</w:t>
+            </w:r>
+          </w:p>
+        </w:tc>
+        <w:tc>
+          <w:tcPr>
+            <w:tcW w:w="2052" w:type="pct"/>
             <w:gridSpan w:val="3"/>
             <w:tcBorders>
               <w:top w:val="outset" w:sz="6" w:space="0" w:color="auto"/>
@@ -2103,174 +2506,13 @@
           </w:tcPr>
           <w:p>
             <w:pPr>
-              <w:jc w:val="both"/>
-              <w:rPr>
-                <w:rFonts w:ascii="Arial" w:hAnsi="Arial" w:cs="Arial"/>
-                <w:lang w:val="es-ES" w:eastAsia="es-ES"/>
-              </w:rPr>
-            </w:pPr>
-            <w:proofErr w:type="gramStart"/>
-            <w:r>
-              <w:rPr>
-                <w:rFonts w:ascii="Arial" w:hAnsi="Arial" w:cs="Arial"/>
-                <w:lang w:val="es-ES" w:eastAsia="es-ES"/>
-              </w:rPr>
-              <w:t>7.A</w:t>
-            </w:r>
-            <w:proofErr w:type="gramEnd"/>
-            <w:r>
-              <w:rPr>
-                <w:rFonts w:ascii="Arial" w:hAnsi="Arial" w:cs="Arial"/>
-                <w:lang w:val="es-ES" w:eastAsia="es-ES"/>
-              </w:rPr>
-              <w:t xml:space="preserve"> </w:t>
-            </w:r>
-            <w:r>
-              <w:rPr>
-                <w:rFonts w:ascii="Arial" w:hAnsi="Arial" w:cs="Arial"/>
-                <w:lang w:val="es-ES" w:eastAsia="es-ES"/>
-              </w:rPr>
-              <w:t xml:space="preserve">Sistema: verifica que </w:t>
-            </w:r>
-            <w:r>
-              <w:rPr>
-                <w:rFonts w:ascii="Arial" w:hAnsi="Arial" w:cs="Arial"/>
-                <w:lang w:val="es-ES" w:eastAsia="es-ES"/>
-              </w:rPr>
-              <w:t>los tipos de datos ingresados son correctos y no es así</w:t>
-            </w:r>
-            <w:r>
-              <w:rPr>
-                <w:rFonts w:ascii="Arial" w:hAnsi="Arial" w:cs="Arial"/>
-                <w:lang w:val="es-ES" w:eastAsia="es-ES"/>
-              </w:rPr>
-              <w:t>.</w:t>
-            </w:r>
-          </w:p>
-          <w:p>
-            <w:pPr>
-              <w:jc w:val="both"/>
-              <w:rPr>
-                <w:rFonts w:ascii="Arial" w:hAnsi="Arial" w:cs="Arial"/>
-                <w:lang w:val="es-ES" w:eastAsia="es-ES"/>
-              </w:rPr>
-            </w:pPr>
-            <w:proofErr w:type="gramStart"/>
-            <w:r>
-              <w:rPr>
-                <w:rFonts w:ascii="Arial" w:hAnsi="Arial" w:cs="Arial"/>
-                <w:lang w:val="es-ES" w:eastAsia="es-ES"/>
-              </w:rPr>
-              <w:t>7.A.1</w:t>
-            </w:r>
-            <w:proofErr w:type="gramEnd"/>
-            <w:r>
-              <w:rPr>
-                <w:rFonts w:ascii="Arial" w:hAnsi="Arial" w:cs="Arial"/>
-                <w:lang w:val="es-ES" w:eastAsia="es-ES"/>
-              </w:rPr>
-              <w:t xml:space="preserve"> Sistema: solicita que se ingresen los tipos de datos correctamente.</w:t>
-            </w:r>
-          </w:p>
-          <w:p>
-            <w:pPr>
-              <w:jc w:val="both"/>
-              <w:rPr>
-                <w:rFonts w:ascii="Arial" w:hAnsi="Arial" w:cs="Arial"/>
-                <w:lang w:val="es-ES" w:eastAsia="es-ES"/>
-              </w:rPr>
-            </w:pPr>
-            <w:proofErr w:type="gramStart"/>
-            <w:r>
-              <w:rPr>
-                <w:rFonts w:ascii="Arial" w:hAnsi="Arial" w:cs="Arial"/>
-                <w:lang w:val="es-ES" w:eastAsia="es-ES"/>
-              </w:rPr>
-              <w:t>7.A.1.A</w:t>
-            </w:r>
-            <w:proofErr w:type="gramEnd"/>
-            <w:r>
-              <w:rPr>
-                <w:rFonts w:ascii="Arial" w:hAnsi="Arial" w:cs="Arial"/>
-                <w:lang w:val="es-ES" w:eastAsia="es-ES"/>
-              </w:rPr>
-              <w:t xml:space="preserve"> RRP: ingresa datos correctamente.</w:t>
-            </w:r>
-          </w:p>
-          <w:p>
-            <w:pPr>
-              <w:jc w:val="both"/>
-              <w:rPr>
-                <w:rFonts w:ascii="Arial" w:hAnsi="Arial" w:cs="Arial"/>
-                <w:lang w:val="es-ES" w:eastAsia="es-ES"/>
-              </w:rPr>
-            </w:pPr>
-            <w:proofErr w:type="gramStart"/>
-            <w:r>
-              <w:rPr>
-                <w:rFonts w:ascii="Arial" w:hAnsi="Arial" w:cs="Arial"/>
-                <w:lang w:val="es-ES" w:eastAsia="es-ES"/>
-              </w:rPr>
-              <w:t>7.A.1.A.1</w:t>
-            </w:r>
-            <w:proofErr w:type="gramEnd"/>
-            <w:r>
-              <w:rPr>
-                <w:rFonts w:ascii="Arial" w:hAnsi="Arial" w:cs="Arial"/>
-                <w:lang w:val="es-ES" w:eastAsia="es-ES"/>
-              </w:rPr>
-              <w:t xml:space="preserve"> Sigue el curso normal.</w:t>
-            </w:r>
-          </w:p>
-          <w:p>
-            <w:pPr>
-              <w:jc w:val="both"/>
-              <w:rPr>
-                <w:rFonts w:ascii="Arial" w:hAnsi="Arial" w:cs="Arial"/>
-                <w:lang w:val="es-ES" w:eastAsia="es-ES"/>
-              </w:rPr>
-            </w:pPr>
-            <w:proofErr w:type="gramStart"/>
-            <w:r>
-              <w:rPr>
-                <w:rFonts w:ascii="Arial" w:hAnsi="Arial" w:cs="Arial"/>
-                <w:lang w:val="es-ES" w:eastAsia="es-ES"/>
-              </w:rPr>
-              <w:t>7.A.1.B</w:t>
-            </w:r>
-            <w:proofErr w:type="gramEnd"/>
-            <w:r>
-              <w:rPr>
-                <w:rFonts w:ascii="Arial" w:hAnsi="Arial" w:cs="Arial"/>
-                <w:lang w:val="es-ES" w:eastAsia="es-ES"/>
-              </w:rPr>
-              <w:t xml:space="preserve"> RRP: no ingresa los tipos de datos correctos.</w:t>
-            </w:r>
-          </w:p>
-          <w:p>
-            <w:pPr>
-              <w:jc w:val="both"/>
-              <w:rPr>
-                <w:rFonts w:ascii="Arial" w:hAnsi="Arial" w:cs="Arial"/>
-                <w:lang w:val="es-ES" w:eastAsia="es-ES"/>
-              </w:rPr>
-            </w:pPr>
-            <w:proofErr w:type="gramStart"/>
-            <w:r>
-              <w:rPr>
-                <w:rFonts w:ascii="Arial" w:hAnsi="Arial" w:cs="Arial"/>
-                <w:lang w:val="es-ES" w:eastAsia="es-ES"/>
-              </w:rPr>
-              <w:t>7.A.1.B.1</w:t>
-            </w:r>
-            <w:proofErr w:type="gramEnd"/>
-            <w:r>
-              <w:rPr>
-                <w:rFonts w:ascii="Arial" w:hAnsi="Arial" w:cs="Arial"/>
-                <w:lang w:val="es-ES" w:eastAsia="es-ES"/>
-              </w:rPr>
-              <w:t xml:space="preserve"> Se cancela en CU.</w:t>
-            </w:r>
+              <w:ind w:left="151"/>
+              <w:jc w:val="both"/>
+              <w:rPr>
+                <w:rFonts w:ascii="Arial" w:hAnsi="Arial" w:cs="Arial"/>
+                <w:lang w:val="es-ES" w:eastAsia="es-ES"/>
+              </w:rPr>
+            </w:pPr>
           </w:p>
         </w:tc>
       </w:tr>
@@ -2281,7 +2523,7 @@
         </w:trPr>
         <w:tc>
           <w:tcPr>
-            <w:tcW w:w="2851" w:type="pct"/>
+            <w:tcW w:w="2894" w:type="pct"/>
             <w:gridSpan w:val="6"/>
             <w:tcBorders>
               <w:top w:val="outset" w:sz="6" w:space="0" w:color="auto"/>
@@ -2308,13 +2550,13 @@
                 <w:rFonts w:ascii="Arial" w:hAnsi="Arial" w:cs="Arial"/>
                 <w:lang w:val="es-ES" w:eastAsia="es-ES"/>
               </w:rPr>
-              <w:t>Sistema: verifica la existencia del paciente en el sistema y el mismo no existe.</w:t>
-            </w:r>
-          </w:p>
-        </w:tc>
-        <w:tc>
-          <w:tcPr>
-            <w:tcW w:w="2095" w:type="pct"/>
+              <w:t>Se llama al CU “Generar historia clínica” y el mismo se ejecuta con éxito.</w:t>
+            </w:r>
+          </w:p>
+        </w:tc>
+        <w:tc>
+          <w:tcPr>
+            <w:tcW w:w="2052" w:type="pct"/>
             <w:gridSpan w:val="3"/>
             <w:tcBorders>
               <w:top w:val="outset" w:sz="6" w:space="0" w:color="auto"/>
@@ -2331,13 +2573,20 @@
                 <w:lang w:val="es-ES" w:eastAsia="es-ES"/>
               </w:rPr>
             </w:pPr>
+            <w:r>
+              <w:rPr>
+                <w:rFonts w:ascii="Arial" w:hAnsi="Arial" w:cs="Arial"/>
+                <w:lang w:val="es-ES" w:eastAsia="es-ES"/>
+              </w:rPr>
+              <w:t>11</w:t>
+            </w:r>
             <w:proofErr w:type="gramStart"/>
             <w:r>
               <w:rPr>
                 <w:rFonts w:ascii="Arial" w:hAnsi="Arial" w:cs="Arial"/>
                 <w:lang w:val="es-ES" w:eastAsia="es-ES"/>
               </w:rPr>
-              <w:t>9.A</w:t>
+              <w:t>.A</w:t>
             </w:r>
             <w:proofErr w:type="gramEnd"/>
             <w:r>
@@ -2345,24 +2594,31 @@
                 <w:rFonts w:ascii="Arial" w:hAnsi="Arial" w:cs="Arial"/>
                 <w:lang w:val="es-ES" w:eastAsia="es-ES"/>
               </w:rPr>
-              <w:t xml:space="preserve"> Sistema: verifica la existencia del paciente en el sistema y el mismo existe.</w:t>
-            </w:r>
-          </w:p>
-          <w:p>
-            <w:pPr>
-              <w:jc w:val="both"/>
-              <w:rPr>
-                <w:rFonts w:ascii="Arial" w:hAnsi="Arial" w:cs="Arial"/>
-                <w:lang w:val="es-ES" w:eastAsia="es-ES"/>
-              </w:rPr>
-            </w:pPr>
+              <w:t xml:space="preserve"> Se llama al CU “Generar historia clínica” y el mismo se ejecuta incorrectamente.</w:t>
+            </w:r>
+          </w:p>
+          <w:p>
+            <w:pPr>
+              <w:jc w:val="both"/>
+              <w:rPr>
+                <w:rFonts w:ascii="Arial" w:hAnsi="Arial" w:cs="Arial"/>
+                <w:lang w:val="es-ES" w:eastAsia="es-ES"/>
+              </w:rPr>
+            </w:pPr>
+            <w:r>
+              <w:rPr>
+                <w:rFonts w:ascii="Arial" w:hAnsi="Arial" w:cs="Arial"/>
+                <w:lang w:val="es-ES" w:eastAsia="es-ES"/>
+              </w:rPr>
+              <w:t>11</w:t>
+            </w:r>
             <w:proofErr w:type="gramStart"/>
             <w:r>
               <w:rPr>
                 <w:rFonts w:ascii="Arial" w:hAnsi="Arial" w:cs="Arial"/>
                 <w:lang w:val="es-ES" w:eastAsia="es-ES"/>
               </w:rPr>
-              <w:t>9.A.1</w:t>
+              <w:t>.A.1</w:t>
             </w:r>
             <w:proofErr w:type="gramEnd"/>
             <w:r>
@@ -2381,13 +2637,20 @@
                 <w:lang w:val="es-ES" w:eastAsia="es-ES"/>
               </w:rPr>
             </w:pPr>
+            <w:r>
+              <w:rPr>
+                <w:rFonts w:ascii="Arial" w:hAnsi="Arial" w:cs="Arial"/>
+                <w:lang w:val="es-ES" w:eastAsia="es-ES"/>
+              </w:rPr>
+              <w:t>11</w:t>
+            </w:r>
             <w:proofErr w:type="gramStart"/>
             <w:r>
               <w:rPr>
                 <w:rFonts w:ascii="Arial" w:hAnsi="Arial" w:cs="Arial"/>
                 <w:lang w:val="es-ES" w:eastAsia="es-ES"/>
               </w:rPr>
-              <w:t>9.A.2</w:t>
+              <w:t>.A.2</w:t>
             </w:r>
             <w:proofErr w:type="gramEnd"/>
             <w:r>
@@ -2407,7 +2670,7 @@
         </w:trPr>
         <w:tc>
           <w:tcPr>
-            <w:tcW w:w="2851" w:type="pct"/>
+            <w:tcW w:w="2894" w:type="pct"/>
             <w:gridSpan w:val="6"/>
             <w:tcBorders>
               <w:top w:val="outset" w:sz="6" w:space="0" w:color="auto"/>
@@ -2432,15 +2695,15 @@
             <w:r>
               <w:rPr>
                 <w:rFonts w:ascii="Arial" w:hAnsi="Arial" w:cs="Arial"/>
-                <w:lang w:eastAsia="es-ES"/>
-              </w:rPr>
-              <w:t>Sistema: procede a efectivizar el registro del paciente con los datos ingresados.</w:t>
-            </w:r>
-          </w:p>
-        </w:tc>
-        <w:tc>
-          <w:tcPr>
-            <w:tcW w:w="2095" w:type="pct"/>
+                <w:lang w:val="es-ES" w:eastAsia="es-ES"/>
+              </w:rPr>
+              <w:t>Sistema: informa que se ha registrado con éxito al nuevo paciente.</w:t>
+            </w:r>
+          </w:p>
+        </w:tc>
+        <w:tc>
+          <w:tcPr>
+            <w:tcW w:w="2052" w:type="pct"/>
             <w:gridSpan w:val="3"/>
             <w:tcBorders>
               <w:top w:val="outset" w:sz="6" w:space="0" w:color="auto"/>
@@ -2451,7 +2714,6 @@
           </w:tcPr>
           <w:p>
             <w:pPr>
-              <w:ind w:left="151"/>
               <w:jc w:val="both"/>
               <w:rPr>
                 <w:rFonts w:ascii="Arial" w:hAnsi="Arial" w:cs="Arial"/>
@@ -2468,7 +2730,7 @@
         </w:trPr>
         <w:tc>
           <w:tcPr>
-            <w:tcW w:w="2851" w:type="pct"/>
+            <w:tcW w:w="2894" w:type="pct"/>
             <w:gridSpan w:val="6"/>
             <w:tcBorders>
               <w:top w:val="outset" w:sz="6" w:space="0" w:color="auto"/>
@@ -2495,221 +2757,13 @@
                 <w:rFonts w:ascii="Arial" w:hAnsi="Arial" w:cs="Arial"/>
                 <w:lang w:val="es-ES" w:eastAsia="es-ES"/>
               </w:rPr>
-              <w:t>Se llama al CU “Generar historia clínica” y el mismo se ejecuta con éxito.</w:t>
-            </w:r>
-          </w:p>
-        </w:tc>
-        <w:tc>
-          <w:tcPr>
-            <w:tcW w:w="2095" w:type="pct"/>
-            <w:gridSpan w:val="3"/>
-            <w:tcBorders>
-              <w:top w:val="outset" w:sz="6" w:space="0" w:color="auto"/>
-              <w:left w:val="outset" w:sz="6" w:space="0" w:color="auto"/>
-              <w:bottom w:val="outset" w:sz="6" w:space="0" w:color="auto"/>
-              <w:right w:val="outset" w:sz="6" w:space="0" w:color="auto"/>
-            </w:tcBorders>
-          </w:tcPr>
-          <w:p>
-            <w:pPr>
-              <w:jc w:val="both"/>
-              <w:rPr>
-                <w:rFonts w:ascii="Arial" w:hAnsi="Arial" w:cs="Arial"/>
-                <w:lang w:val="es-ES" w:eastAsia="es-ES"/>
-              </w:rPr>
-            </w:pPr>
-            <w:r>
-              <w:rPr>
-                <w:rFonts w:ascii="Arial" w:hAnsi="Arial" w:cs="Arial"/>
-                <w:lang w:val="es-ES" w:eastAsia="es-ES"/>
-              </w:rPr>
-              <w:t>11</w:t>
-            </w:r>
-            <w:proofErr w:type="gramStart"/>
-            <w:r>
-              <w:rPr>
-                <w:rFonts w:ascii="Arial" w:hAnsi="Arial" w:cs="Arial"/>
-                <w:lang w:val="es-ES" w:eastAsia="es-ES"/>
-              </w:rPr>
-              <w:t>.A</w:t>
-            </w:r>
-            <w:proofErr w:type="gramEnd"/>
-            <w:r>
-              <w:rPr>
-                <w:rFonts w:ascii="Arial" w:hAnsi="Arial" w:cs="Arial"/>
-                <w:lang w:val="es-ES" w:eastAsia="es-ES"/>
-              </w:rPr>
-              <w:t xml:space="preserve"> Se llama al CU “Generar historia clínica” y el mismo se ejecuta incorrectamente.</w:t>
-            </w:r>
-          </w:p>
-          <w:p>
-            <w:pPr>
-              <w:jc w:val="both"/>
-              <w:rPr>
-                <w:rFonts w:ascii="Arial" w:hAnsi="Arial" w:cs="Arial"/>
-                <w:lang w:val="es-ES" w:eastAsia="es-ES"/>
-              </w:rPr>
-            </w:pPr>
-            <w:r>
-              <w:rPr>
-                <w:rFonts w:ascii="Arial" w:hAnsi="Arial" w:cs="Arial"/>
-                <w:lang w:val="es-ES" w:eastAsia="es-ES"/>
-              </w:rPr>
-              <w:t>11</w:t>
-            </w:r>
-            <w:proofErr w:type="gramStart"/>
-            <w:r>
-              <w:rPr>
-                <w:rFonts w:ascii="Arial" w:hAnsi="Arial" w:cs="Arial"/>
-                <w:lang w:val="es-ES" w:eastAsia="es-ES"/>
-              </w:rPr>
-              <w:t>.A.1</w:t>
-            </w:r>
-            <w:proofErr w:type="gramEnd"/>
-            <w:r>
-              <w:rPr>
-                <w:rFonts w:ascii="Arial" w:hAnsi="Arial" w:cs="Arial"/>
-                <w:lang w:val="es-ES" w:eastAsia="es-ES"/>
-              </w:rPr>
-              <w:t xml:space="preserve"> Sistema: informa la situación.</w:t>
-            </w:r>
-          </w:p>
-          <w:p>
-            <w:pPr>
-              <w:jc w:val="both"/>
-              <w:rPr>
-                <w:rFonts w:ascii="Arial" w:hAnsi="Arial" w:cs="Arial"/>
-                <w:lang w:val="es-ES" w:eastAsia="es-ES"/>
-              </w:rPr>
-            </w:pPr>
-            <w:r>
-              <w:rPr>
-                <w:rFonts w:ascii="Arial" w:hAnsi="Arial" w:cs="Arial"/>
-                <w:lang w:val="es-ES" w:eastAsia="es-ES"/>
-              </w:rPr>
-              <w:t>11</w:t>
-            </w:r>
-            <w:proofErr w:type="gramStart"/>
-            <w:r>
-              <w:rPr>
-                <w:rFonts w:ascii="Arial" w:hAnsi="Arial" w:cs="Arial"/>
-                <w:lang w:val="es-ES" w:eastAsia="es-ES"/>
-              </w:rPr>
-              <w:t>.A.2</w:t>
-            </w:r>
-            <w:proofErr w:type="gramEnd"/>
-            <w:r>
-              <w:rPr>
-                <w:rFonts w:ascii="Arial" w:hAnsi="Arial" w:cs="Arial"/>
-                <w:lang w:val="es-ES" w:eastAsia="es-ES"/>
-              </w:rPr>
-              <w:t xml:space="preserve"> Se cancela el CU.</w:t>
-            </w:r>
-          </w:p>
-        </w:tc>
-      </w:tr>
-      <w:tr>
-        <w:trPr>
-          <w:tblCellSpacing w:w="20" w:type="dxa"/>
-          <w:jc w:val="center"/>
-        </w:trPr>
-        <w:tc>
-          <w:tcPr>
-            <w:tcW w:w="2851" w:type="pct"/>
-            <w:gridSpan w:val="6"/>
-            <w:tcBorders>
-              <w:top w:val="outset" w:sz="6" w:space="0" w:color="auto"/>
-              <w:left w:val="outset" w:sz="6" w:space="0" w:color="auto"/>
-              <w:bottom w:val="outset" w:sz="6" w:space="0" w:color="auto"/>
-              <w:right w:val="outset" w:sz="6" w:space="0" w:color="auto"/>
-            </w:tcBorders>
-          </w:tcPr>
-          <w:p>
-            <w:pPr>
-              <w:numPr>
-                <w:ilvl w:val="0"/>
-                <w:numId w:val="1"/>
-              </w:numPr>
-              <w:spacing w:after="0" w:line="240" w:lineRule="auto"/>
-              <w:jc w:val="both"/>
-              <w:rPr>
-                <w:rFonts w:ascii="Arial" w:hAnsi="Arial" w:cs="Arial"/>
-                <w:lang w:val="es-ES" w:eastAsia="es-ES"/>
-              </w:rPr>
-            </w:pPr>
-            <w:r>
-              <w:rPr>
-                <w:rFonts w:ascii="Arial" w:hAnsi="Arial" w:cs="Arial"/>
-                <w:lang w:val="es-ES" w:eastAsia="es-ES"/>
-              </w:rPr>
-              <w:lastRenderedPageBreak/>
-              <w:t xml:space="preserve"> Sistema: informa que se ha registrado con éxito al nuevo paciente.</w:t>
-            </w:r>
-          </w:p>
-        </w:tc>
-        <w:tc>
-          <w:tcPr>
-            <w:tcW w:w="2095" w:type="pct"/>
-            <w:gridSpan w:val="3"/>
-            <w:tcBorders>
-              <w:top w:val="outset" w:sz="6" w:space="0" w:color="auto"/>
-              <w:left w:val="outset" w:sz="6" w:space="0" w:color="auto"/>
-              <w:bottom w:val="outset" w:sz="6" w:space="0" w:color="auto"/>
-              <w:right w:val="outset" w:sz="6" w:space="0" w:color="auto"/>
-            </w:tcBorders>
-          </w:tcPr>
-          <w:p>
-            <w:pPr>
-              <w:jc w:val="both"/>
-              <w:rPr>
-                <w:rFonts w:ascii="Arial" w:hAnsi="Arial" w:cs="Arial"/>
-                <w:lang w:val="es-ES" w:eastAsia="es-ES"/>
-              </w:rPr>
-            </w:pPr>
-          </w:p>
-        </w:tc>
-      </w:tr>
-      <w:tr>
-        <w:trPr>
-          <w:tblCellSpacing w:w="20" w:type="dxa"/>
-          <w:jc w:val="center"/>
-        </w:trPr>
-        <w:tc>
-          <w:tcPr>
-            <w:tcW w:w="2851" w:type="pct"/>
-            <w:gridSpan w:val="6"/>
-            <w:tcBorders>
-              <w:top w:val="outset" w:sz="6" w:space="0" w:color="auto"/>
-              <w:left w:val="outset" w:sz="6" w:space="0" w:color="auto"/>
-              <w:bottom w:val="outset" w:sz="6" w:space="0" w:color="auto"/>
-              <w:right w:val="outset" w:sz="6" w:space="0" w:color="auto"/>
-            </w:tcBorders>
-          </w:tcPr>
-          <w:p>
-            <w:pPr>
-              <w:numPr>
-                <w:ilvl w:val="0"/>
-                <w:numId w:val="1"/>
-              </w:numPr>
-              <w:spacing w:after="0" w:line="240" w:lineRule="auto"/>
-              <w:jc w:val="both"/>
-              <w:rPr>
-                <w:rFonts w:ascii="Arial" w:hAnsi="Arial" w:cs="Arial"/>
-                <w:lang w:val="es-ES" w:eastAsia="es-ES"/>
-              </w:rPr>
-            </w:pPr>
-            <w:r>
-              <w:rPr>
-                <w:rFonts w:ascii="Arial" w:hAnsi="Arial" w:cs="Arial"/>
-                <w:lang w:val="es-ES" w:eastAsia="es-ES"/>
-              </w:rPr>
               <w:t>Finaliza el CU.</w:t>
             </w:r>
           </w:p>
         </w:tc>
         <w:tc>
           <w:tcPr>
-            <w:tcW w:w="2095" w:type="pct"/>
+            <w:tcW w:w="2052" w:type="pct"/>
             <w:gridSpan w:val="3"/>
             <w:tcBorders>
               <w:top w:val="outset" w:sz="6" w:space="0" w:color="auto"/>
@@ -3072,7 +3126,7 @@
         </w:trPr>
         <w:tc>
           <w:tcPr>
-            <w:tcW w:w="482" w:type="pct"/>
+            <w:tcW w:w="455" w:type="pct"/>
             <w:tcBorders>
               <w:top w:val="outset" w:sz="6" w:space="0" w:color="auto"/>
               <w:left w:val="outset" w:sz="6" w:space="0" w:color="auto"/>
@@ -3104,7 +3158,7 @@
         </w:tc>
         <w:tc>
           <w:tcPr>
-            <w:tcW w:w="493" w:type="pct"/>
+            <w:tcW w:w="576" w:type="pct"/>
             <w:tcBorders>
               <w:top w:val="outset" w:sz="6" w:space="0" w:color="auto"/>
               <w:left w:val="outset" w:sz="6" w:space="0" w:color="auto"/>
@@ -3136,7 +3190,7 @@
         </w:tc>
         <w:tc>
           <w:tcPr>
-            <w:tcW w:w="2920" w:type="pct"/>
+            <w:tcW w:w="2852" w:type="pct"/>
             <w:gridSpan w:val="6"/>
             <w:tcBorders>
               <w:top w:val="outset" w:sz="6" w:space="0" w:color="auto"/>
@@ -3169,7 +3223,7 @@
         </w:tc>
         <w:tc>
           <w:tcPr>
-            <w:tcW w:w="1014" w:type="pct"/>
+            <w:tcW w:w="1026" w:type="pct"/>
             <w:tcBorders>
               <w:top w:val="outset" w:sz="6" w:space="0" w:color="auto"/>
               <w:left w:val="outset" w:sz="6" w:space="0" w:color="auto"/>
@@ -3208,7 +3262,7 @@
         </w:trPr>
         <w:tc>
           <w:tcPr>
-            <w:tcW w:w="482" w:type="pct"/>
+            <w:tcW w:w="455" w:type="pct"/>
             <w:tcBorders>
               <w:top w:val="outset" w:sz="6" w:space="0" w:color="auto"/>
               <w:left w:val="outset" w:sz="6" w:space="0" w:color="auto"/>
@@ -3243,7 +3297,7 @@
         </w:tc>
         <w:tc>
           <w:tcPr>
-            <w:tcW w:w="493" w:type="pct"/>
+            <w:tcW w:w="576" w:type="pct"/>
             <w:tcBorders>
               <w:top w:val="outset" w:sz="6" w:space="0" w:color="auto"/>
               <w:left w:val="outset" w:sz="6" w:space="0" w:color="auto"/>
@@ -3278,7 +3332,7 @@
         </w:tc>
         <w:tc>
           <w:tcPr>
-            <w:tcW w:w="2920" w:type="pct"/>
+            <w:tcW w:w="2852" w:type="pct"/>
             <w:gridSpan w:val="6"/>
             <w:tcBorders>
               <w:top w:val="outset" w:sz="6" w:space="0" w:color="auto"/>
@@ -3314,7 +3368,7 @@
         </w:tc>
         <w:tc>
           <w:tcPr>
-            <w:tcW w:w="1014" w:type="pct"/>
+            <w:tcW w:w="1026" w:type="pct"/>
             <w:tcBorders>
               <w:top w:val="outset" w:sz="6" w:space="0" w:color="auto"/>
               <w:left w:val="outset" w:sz="6" w:space="0" w:color="auto"/>
@@ -3369,7 +3423,7 @@
         </w:trPr>
         <w:tc>
           <w:tcPr>
-            <w:tcW w:w="482" w:type="pct"/>
+            <w:tcW w:w="455" w:type="pct"/>
             <w:tcBorders>
               <w:top w:val="outset" w:sz="6" w:space="0" w:color="auto"/>
               <w:left w:val="outset" w:sz="6" w:space="0" w:color="auto"/>
@@ -3391,7 +3445,7 @@
         </w:tc>
         <w:tc>
           <w:tcPr>
-            <w:tcW w:w="493" w:type="pct"/>
+            <w:tcW w:w="576" w:type="pct"/>
             <w:tcBorders>
               <w:top w:val="outset" w:sz="6" w:space="0" w:color="auto"/>
               <w:left w:val="outset" w:sz="6" w:space="0" w:color="auto"/>
@@ -3413,7 +3467,7 @@
         </w:tc>
         <w:tc>
           <w:tcPr>
-            <w:tcW w:w="2920" w:type="pct"/>
+            <w:tcW w:w="2852" w:type="pct"/>
             <w:gridSpan w:val="6"/>
             <w:tcBorders>
               <w:top w:val="outset" w:sz="6" w:space="0" w:color="auto"/>
@@ -3436,7 +3490,7 @@
         </w:tc>
         <w:tc>
           <w:tcPr>
-            <w:tcW w:w="1014" w:type="pct"/>
+            <w:tcW w:w="1026" w:type="pct"/>
             <w:tcBorders>
               <w:top w:val="outset" w:sz="6" w:space="0" w:color="auto"/>
               <w:left w:val="outset" w:sz="6" w:space="0" w:color="auto"/>
@@ -3465,7 +3519,7 @@
         </w:trPr>
         <w:tc>
           <w:tcPr>
-            <w:tcW w:w="482" w:type="pct"/>
+            <w:tcW w:w="455" w:type="pct"/>
             <w:tcBorders>
               <w:top w:val="outset" w:sz="6" w:space="0" w:color="auto"/>
               <w:left w:val="outset" w:sz="6" w:space="0" w:color="auto"/>
@@ -3487,7 +3541,7 @@
         </w:tc>
         <w:tc>
           <w:tcPr>
-            <w:tcW w:w="493" w:type="pct"/>
+            <w:tcW w:w="576" w:type="pct"/>
             <w:tcBorders>
               <w:top w:val="outset" w:sz="6" w:space="0" w:color="auto"/>
               <w:left w:val="outset" w:sz="6" w:space="0" w:color="auto"/>
@@ -3509,7 +3563,7 @@
         </w:tc>
         <w:tc>
           <w:tcPr>
-            <w:tcW w:w="2920" w:type="pct"/>
+            <w:tcW w:w="2852" w:type="pct"/>
             <w:gridSpan w:val="6"/>
             <w:tcBorders>
               <w:top w:val="outset" w:sz="6" w:space="0" w:color="auto"/>
@@ -3532,7 +3586,7 @@
         </w:tc>
         <w:tc>
           <w:tcPr>
-            <w:tcW w:w="1014" w:type="pct"/>
+            <w:tcW w:w="1026" w:type="pct"/>
             <w:tcBorders>
               <w:top w:val="outset" w:sz="6" w:space="0" w:color="auto"/>
               <w:left w:val="outset" w:sz="6" w:space="0" w:color="auto"/>

</xml_diff>